<commit_message>
Actualización añadida carpeta de estadísticas
</commit_message>
<xml_diff>
--- a/prompt_1/PROMPT_1.docx
+++ b/prompt_1/PROMPT_1.docx
@@ -21,6 +21,12 @@
       </w:r>
     </w:p>
     <w:p>
+      <w:pPr>
+        <w:rPr>
+          <w:b/>
+          <w:bCs/>
+        </w:rPr>
+      </w:pPr>
       <w:r>
         <w:t>(2) la IP 192.0.2.10 tiene el puerto 22 expuesto sin autenticación (</w:t>
       </w:r>
@@ -30,7 +36,10 @@
       </w:r>
       <w:proofErr w:type="spellEnd"/>
       <w:r>
-        <w:t xml:space="preserve">), </w:t>
+        <w:t>),</w:t>
+      </w:r>
+      <w:r>
+        <w:t xml:space="preserve"> </w:t>
       </w:r>
     </w:p>
     <w:p>
@@ -102,7 +111,7 @@
         </w:numPr>
       </w:pPr>
       <w:r>
-        <w:t xml:space="preserve">no se ha designado responsable formal de seguridad con datos de contacto (no), </w:t>
+        <w:t xml:space="preserve">se ha designado responsable formal de seguridad con datos de contacto (no), </w:t>
       </w:r>
     </w:p>
     <w:p>
@@ -235,15 +244,7 @@
         </w:numPr>
       </w:pPr>
       <w:r>
-        <w:t xml:space="preserve">define controles por </w:t>
-      </w:r>
-      <w:proofErr w:type="gramStart"/>
-      <w:r>
-        <w:t>clasificación</w:t>
-      </w:r>
-      <w:proofErr w:type="gramEnd"/>
-      <w:r>
-        <w:t xml:space="preserve"> pero no de forma completa ni comprobable (parcial), </w:t>
+        <w:t xml:space="preserve">define controles por clasificación pero no de forma completa ni comprobable (parcial), </w:t>
       </w:r>
     </w:p>
     <w:p>
@@ -339,15 +340,7 @@
         </w:numPr>
       </w:pPr>
       <w:r>
-        <w:t xml:space="preserve"> tiene antivirus </w:t>
-      </w:r>
-      <w:proofErr w:type="gramStart"/>
-      <w:r>
-        <w:t>instalado</w:t>
-      </w:r>
-      <w:proofErr w:type="gramEnd"/>
-      <w:r>
-        <w:t xml:space="preserve"> pero sin validación avanzada (parcial), </w:t>
+        <w:t xml:space="preserve"> tiene antivirus instalado pero sin validación avanzada (parcial), </w:t>
       </w:r>
     </w:p>
     <w:p>
@@ -419,15 +412,7 @@
         </w:numPr>
       </w:pPr>
       <w:r>
-        <w:t xml:space="preserve">dispone de algunas medidas de seguridad </w:t>
-      </w:r>
-      <w:proofErr w:type="gramStart"/>
-      <w:r>
-        <w:t>física</w:t>
-      </w:r>
-      <w:proofErr w:type="gramEnd"/>
-      <w:r>
-        <w:t xml:space="preserve"> pero sin cobertura completa (parcial), </w:t>
+        <w:t xml:space="preserve">dispone de algunas medidas de seguridad física pero sin cobertura completa (parcial), </w:t>
       </w:r>
     </w:p>
     <w:p>

</xml_diff>